<commit_message>
config jdbc sql server and architect
confid jdbc and architect
</commit_message>
<xml_diff>
--- a/docs/readme_setup_javafx_for_intellij.docx
+++ b/docs/readme_setup_javafx_for_intellij.docx
@@ -121,7 +121,15 @@
       </w:r>
       <w:r>
         <w:br/>
-        <w:t>Select library in this path: something like : ..\</w:t>
+        <w:t>Select library in this path: something like :</w:t>
+      </w:r>
+      <w:proofErr w:type="gramStart"/>
+      <w:r>
+        <w:t xml:space="preserve"> ..</w:t>
+      </w:r>
+      <w:proofErr w:type="gramEnd"/>
+      <w:r>
+        <w:t>\</w:t>
       </w:r>
       <w:r>
         <w:t>QLTV\lib\javafx-sdk-15\lib</w:t>
@@ -148,7 +156,13 @@
         </w:numPr>
       </w:pPr>
       <w:r>
-        <w:t>Apply and Run The Project</w:t>
+        <w:t xml:space="preserve">Apply and Run </w:t>
+      </w:r>
+      <w:r>
+        <w:t>the</w:t>
+      </w:r>
+      <w:r>
+        <w:t xml:space="preserve"> Project</w:t>
       </w:r>
     </w:p>
     <w:sectPr>

</xml_diff>